<commit_message>
message while I commit here
</commit_message>
<xml_diff>
--- a/TO DO.docx
+++ b/TO DO.docx
@@ -9,8 +9,6 @@
     </w:p>
     <w:p/>
     <w:p>
-      <w:bookmarkStart w:id="0" w:name="_GoBack"/>
-      <w:bookmarkEnd w:id="0"/>
       <w:r>
         <w:t>Contact Amira and make plans</w:t>
       </w:r>
@@ -25,7 +23,13 @@
         <w:t>Figure out health insurance plan</w:t>
       </w:r>
     </w:p>
-    <w:p/>
+    <w:p>
+      <w:r>
+        <w:t xml:space="preserve">I EDITTED SOMETHING IN THIS FILE </w:t>
+      </w:r>
+      <w:bookmarkStart w:id="0" w:name="_GoBack"/>
+      <w:bookmarkEnd w:id="0"/>
+    </w:p>
     <w:sectPr>
       <w:pgSz w:w="12240" w:h="15840"/>
       <w:pgMar w:top="1440" w:right="1440" w:bottom="1440" w:left="1440" w:header="720" w:footer="720" w:gutter="0"/>

</xml_diff>

<commit_message>
message for committing yay
</commit_message>
<xml_diff>
--- a/TO DO.docx
+++ b/TO DO.docx
@@ -26,6 +26,11 @@
     <w:p>
       <w:r>
         <w:t xml:space="preserve">I EDITTED SOMETHING IN THIS FILE </w:t>
+      </w:r>
+    </w:p>
+    <w:p>
+      <w:r>
+        <w:t>MORE EDITS</w:t>
       </w:r>
       <w:bookmarkStart w:id="0" w:name="_GoBack"/>
       <w:bookmarkEnd w:id="0"/>

</xml_diff>

<commit_message>
HAHA ANOTHER EDIT THIS IS FUn
</commit_message>
<xml_diff>
--- a/TO DO.docx
+++ b/TO DO.docx
@@ -31,6 +31,11 @@
     <w:p>
       <w:r>
         <w:t>MORE EDITS</w:t>
+      </w:r>
+    </w:p>
+    <w:p>
+      <w:r>
+        <w:t xml:space="preserve">HAHA ANOTHER EDIT THIS IS FUN </w:t>
       </w:r>
       <w:bookmarkStart w:id="0" w:name="_GoBack"/>
       <w:bookmarkEnd w:id="0"/>

</xml_diff>